<commit_message>
Adding my updated CV
</commit_message>
<xml_diff>
--- a/Content/CV/Shahzad Emambaccus CV.docx
+++ b/Content/CV/Shahzad Emambaccus CV.docx
@@ -143,11 +143,10 @@
         <w:adjustRightInd w:val="0"/>
         <w:jc w:val="center"/>
         <w:rPr>
-          <w:rFonts w:ascii="Arial" w:hAnsi="Arial" w:cs="Arial"/>
-          <w:b/>
-          <w:sz w:val="26"/>
-          <w:szCs w:val="26"/>
-          <w:u w:val="single"/>
+          <w:rFonts w:ascii="Arial" w:eastAsiaTheme="minorEastAsia" w:hAnsi="Arial" w:cstheme="minorBidi"/>
+          <w:sz w:val="20"/>
+          <w:szCs w:val="20"/>
+          <w:lang w:val="en-US"/>
         </w:rPr>
       </w:pPr>
       <w:hyperlink r:id="rId7" w:history="1">
@@ -183,6 +182,46 @@
         <w:autoSpaceDE w:val="0"/>
         <w:autoSpaceDN w:val="0"/>
         <w:adjustRightInd w:val="0"/>
+        <w:jc w:val="center"/>
+        <w:rPr>
+          <w:rFonts w:ascii="Arial" w:hAnsi="Arial" w:cs="Arial"/>
+          <w:sz w:val="20"/>
+          <w:szCs w:val="26"/>
+          <w:u w:val="single"/>
+        </w:rPr>
+      </w:pPr>
+      <w:hyperlink r:id="rId8" w:history="1">
+        <w:r>
+          <w:rPr>
+            <w:rStyle w:val="Hyperlink"/>
+            <w:rFonts w:ascii="Arial" w:hAnsi="Arial" w:cs="Arial"/>
+            <w:sz w:val="20"/>
+            <w:szCs w:val="26"/>
+          </w:rPr>
+          <w:t>https://github.com/shybmx</w:t>
+        </w:r>
+      </w:hyperlink>
+      <w:r>
+        <w:rPr>
+          <w:rFonts w:ascii="Arial" w:hAnsi="Arial" w:cs="Arial"/>
+          <w:sz w:val="20"/>
+          <w:szCs w:val="26"/>
+          <w:u w:val="single"/>
+        </w:rPr>
+        <w:t xml:space="preserve"> </w:t>
+      </w:r>
+    </w:p>
+    <w:p>
+      <w:pPr>
+        <w:pStyle w:val="Header"/>
+        <w:widowControl w:val="0"/>
+        <w:tabs>
+          <w:tab w:val="clear" w:pos="4320"/>
+          <w:tab w:val="clear" w:pos="8640"/>
+        </w:tabs>
+        <w:autoSpaceDE w:val="0"/>
+        <w:autoSpaceDN w:val="0"/>
+        <w:adjustRightInd w:val="0"/>
         <w:rPr>
           <w:rFonts w:ascii="Arial" w:hAnsi="Arial" w:cs="Arial"/>
           <w:b/>
@@ -201,6 +240,8 @@
         </w:rPr>
         <w:t>Profile</w:t>
       </w:r>
+      <w:bookmarkStart w:id="0" w:name="_GoBack"/>
+      <w:bookmarkEnd w:id="0"/>
     </w:p>
     <w:p>
       <w:pPr>
@@ -1155,7 +1196,25 @@
           <w:sz w:val="20"/>
           <w:szCs w:val="22"/>
         </w:rPr>
-        <w:t>Computer Science Bsc (</w:t>
+        <w:t xml:space="preserve">Computer Science </w:t>
+      </w:r>
+      <w:proofErr w:type="spellStart"/>
+      <w:r>
+        <w:rPr>
+          <w:rFonts w:ascii="Arial" w:hAnsi="Arial" w:cs="Arial"/>
+          <w:sz w:val="20"/>
+          <w:szCs w:val="22"/>
+        </w:rPr>
+        <w:t>Bsc</w:t>
+      </w:r>
+      <w:proofErr w:type="spellEnd"/>
+      <w:r>
+        <w:rPr>
+          <w:rFonts w:ascii="Arial" w:hAnsi="Arial" w:cs="Arial"/>
+          <w:sz w:val="20"/>
+          <w:szCs w:val="22"/>
+        </w:rPr>
+        <w:t xml:space="preserve"> (</w:t>
       </w:r>
       <w:r>
         <w:rPr>
@@ -2448,7 +2507,25 @@
           <w:sz w:val="20"/>
           <w:szCs w:val="22"/>
         </w:rPr>
-        <w:t xml:space="preserve">2-3, The Market Square, </w:t>
+        <w:t xml:space="preserve">2-3, </w:t>
+      </w:r>
+      <w:proofErr w:type="gramStart"/>
+      <w:r>
+        <w:rPr>
+          <w:rFonts w:ascii="Arial" w:hAnsi="Arial" w:cs="Arial"/>
+          <w:sz w:val="20"/>
+          <w:szCs w:val="22"/>
+        </w:rPr>
+        <w:t>The</w:t>
+      </w:r>
+      <w:proofErr w:type="gramEnd"/>
+      <w:r>
+        <w:rPr>
+          <w:rFonts w:ascii="Arial" w:hAnsi="Arial" w:cs="Arial"/>
+          <w:sz w:val="20"/>
+          <w:szCs w:val="22"/>
+        </w:rPr>
+        <w:t xml:space="preserve"> Market Square, </w:t>
       </w:r>
       <w:r>
         <w:rPr>
@@ -2818,8 +2895,6 @@
           <w:szCs w:val="20"/>
         </w:rPr>
       </w:pPr>
-      <w:bookmarkStart w:id="0" w:name="_GoBack"/>
-      <w:bookmarkEnd w:id="0"/>
       <w:r>
         <w:rPr>
           <w:rFonts w:ascii="Arial" w:hAnsi="Arial"/>
@@ -2827,7 +2902,6 @@
           <w:sz w:val="20"/>
           <w:szCs w:val="20"/>
         </w:rPr>
-        <w:lastRenderedPageBreak/>
         <w:t>Oaktree School</w:t>
       </w:r>
       <w:r>
@@ -3397,7 +3471,7 @@
         </w:rPr>
         <w:t xml:space="preserve"> </w:t>
       </w:r>
-      <w:hyperlink r:id="rId8" w:history="1">
+      <w:hyperlink r:id="rId9" w:history="1">
         <w:r>
           <w:rPr>
             <w:rStyle w:val="Hyperlink"/>
@@ -3631,15 +3705,33 @@
           <w:sz w:val="20"/>
           <w:szCs w:val="26"/>
         </w:rPr>
-        <w:t>Jack Pet</w:t>
-      </w:r>
-      <w:r>
-        <w:rPr>
-          <w:rFonts w:ascii="Arial" w:hAnsi="Arial"/>
-          <w:sz w:val="20"/>
-          <w:szCs w:val="26"/>
-        </w:rPr>
-        <w:t>chy Award</w:t>
+        <w:t xml:space="preserve">Jack </w:t>
+      </w:r>
+      <w:proofErr w:type="spellStart"/>
+      <w:r>
+        <w:rPr>
+          <w:rFonts w:ascii="Arial" w:hAnsi="Arial"/>
+          <w:sz w:val="20"/>
+          <w:szCs w:val="26"/>
+        </w:rPr>
+        <w:t>Pet</w:t>
+      </w:r>
+      <w:r>
+        <w:rPr>
+          <w:rFonts w:ascii="Arial" w:hAnsi="Arial"/>
+          <w:sz w:val="20"/>
+          <w:szCs w:val="26"/>
+        </w:rPr>
+        <w:t>chy</w:t>
+      </w:r>
+      <w:proofErr w:type="spellEnd"/>
+      <w:r>
+        <w:rPr>
+          <w:rFonts w:ascii="Arial" w:hAnsi="Arial"/>
+          <w:sz w:val="20"/>
+          <w:szCs w:val="26"/>
+        </w:rPr>
+        <w:t xml:space="preserve"> Award</w:t>
       </w:r>
       <w:r>
         <w:rPr>
@@ -3682,15 +3774,33 @@
           <w:sz w:val="20"/>
           <w:szCs w:val="26"/>
         </w:rPr>
-        <w:t xml:space="preserve"> a Jack Pet</w:t>
-      </w:r>
-      <w:r>
-        <w:rPr>
-          <w:rFonts w:ascii="Arial" w:hAnsi="Arial"/>
-          <w:sz w:val="20"/>
-          <w:szCs w:val="26"/>
-        </w:rPr>
-        <w:t xml:space="preserve">chy award; </w:t>
+        <w:t xml:space="preserve"> a Jack </w:t>
+      </w:r>
+      <w:proofErr w:type="spellStart"/>
+      <w:r>
+        <w:rPr>
+          <w:rFonts w:ascii="Arial" w:hAnsi="Arial"/>
+          <w:sz w:val="20"/>
+          <w:szCs w:val="26"/>
+        </w:rPr>
+        <w:t>Pet</w:t>
+      </w:r>
+      <w:r>
+        <w:rPr>
+          <w:rFonts w:ascii="Arial" w:hAnsi="Arial"/>
+          <w:sz w:val="20"/>
+          <w:szCs w:val="26"/>
+        </w:rPr>
+        <w:t>chy</w:t>
+      </w:r>
+      <w:proofErr w:type="spellEnd"/>
+      <w:r>
+        <w:rPr>
+          <w:rFonts w:ascii="Arial" w:hAnsi="Arial"/>
+          <w:sz w:val="20"/>
+          <w:szCs w:val="26"/>
+        </w:rPr>
+        <w:t xml:space="preserve"> award; </w:t>
       </w:r>
       <w:r>
         <w:rPr>
@@ -6804,7 +6914,7 @@
 </file>
 
 <file path=customXml/itemProps1.xml><?xml version="1.0" encoding="utf-8"?>
-<ds:datastoreItem xmlns:ds="http://schemas.openxmlformats.org/officeDocument/2006/customXml" ds:itemID="{E1974948-C833-42EA-BA13-9C740F91385C}">
+<ds:datastoreItem xmlns:ds="http://schemas.openxmlformats.org/officeDocument/2006/customXml" ds:itemID="{E3844B9D-1CE0-40FE-BA85-5C23B8A6FD37}">
   <ds:schemaRefs>
     <ds:schemaRef ds:uri="http://schemas.openxmlformats.org/officeDocument/2006/bibliography"/>
   </ds:schemaRefs>

</xml_diff>